<commit_message>
Updeated Regression graph export
</commit_message>
<xml_diff>
--- a/documents/report.docx
+++ b/documents/report.docx
@@ -167,6 +167,8 @@
       <w:r>
         <w:t xml:space="preserve"> A00267948</w:t>
       </w:r>
+      <w:bookmarkStart w:id="0" w:name="_GoBack"/>
+      <w:bookmarkEnd w:id="0"/>
     </w:p>
     <w:p/>
     <w:p>
@@ -215,8 +217,47 @@
         </w:rPr>
         <w:t xml:space="preserve"> </w:t>
       </w:r>
+      <w:r>
+        <w:rPr>
+          <w:i/>
+        </w:rPr>
+        <w:t xml:space="preserve">This paper evaluates different data sets using regression, decision trees and </w:t>
+      </w:r>
+      <w:proofErr w:type="spellStart"/>
+      <w:r>
+        <w:rPr>
+          <w:i/>
+        </w:rPr>
+        <w:t>kNN</w:t>
+      </w:r>
+      <w:proofErr w:type="spellEnd"/>
+      <w:r>
+        <w:rPr>
+          <w:i/>
+        </w:rPr>
+        <w:t xml:space="preserve"> algorithms. Models are created and predictions are made using the test data from the data sets.</w:t>
+      </w:r>
     </w:p>
-    <w:p/>
+    <w:p>
+      <w:pPr>
+        <w:rPr>
+          <w:i/>
+        </w:rPr>
+      </w:pPr>
+    </w:p>
+    <w:p>
+      <w:r>
+        <w:t xml:space="preserve">Git: </w:t>
+      </w:r>
+      <w:hyperlink r:id="rId7" w:history="1">
+        <w:r>
+          <w:rPr>
+            <w:rStyle w:val="Hyperlink"/>
+          </w:rPr>
+          <w:t>https://github.com/DanielsHappyWorks/DM-ML-Module-Assignment</w:t>
+        </w:r>
+      </w:hyperlink>
+    </w:p>
     <w:p>
       <w:pPr>
         <w:spacing w:after="160" w:line="259" w:lineRule="auto"/>
@@ -227,6 +268,13 @@
     </w:p>
     <w:sdt>
       <w:sdtPr>
+        <w:rPr>
+          <w:rFonts w:ascii="Times New Roman" w:eastAsia="Times New Roman" w:hAnsi="Times New Roman" w:cs="Times New Roman"/>
+          <w:color w:val="auto"/>
+          <w:sz w:val="24"/>
+          <w:szCs w:val="24"/>
+          <w:lang w:val="en-GB"/>
+        </w:rPr>
         <w:id w:val="-1622449681"/>
         <w:docPartObj>
           <w:docPartGallery w:val="Table of Contents"/>
@@ -235,14 +283,9 @@
       </w:sdtPr>
       <w:sdtEndPr>
         <w:rPr>
-          <w:rFonts w:ascii="Times New Roman" w:eastAsia="Times New Roman" w:hAnsi="Times New Roman" w:cs="Times New Roman"/>
           <w:b/>
           <w:bCs/>
           <w:noProof/>
-          <w:color w:val="auto"/>
-          <w:sz w:val="24"/>
-          <w:szCs w:val="24"/>
-          <w:lang w:val="en-GB"/>
         </w:rPr>
       </w:sdtEndPr>
       <w:sdtContent>
@@ -2363,13 +2406,11 @@
           <w:numId w:val="45"/>
         </w:numPr>
       </w:pPr>
-      <w:bookmarkStart w:id="0" w:name="_Toc25683083"/>
+      <w:bookmarkStart w:id="1" w:name="_Toc25683083"/>
       <w:r>
         <w:lastRenderedPageBreak/>
         <w:t>Introduction</w:t>
       </w:r>
-      <w:bookmarkStart w:id="1" w:name="_GoBack"/>
-      <w:bookmarkEnd w:id="0"/>
       <w:bookmarkEnd w:id="1"/>
     </w:p>
     <w:p>
@@ -6930,7 +6971,7 @@
       </w:pPr>
     </w:pPrDefault>
   </w:docDefaults>
-  <w:latentStyles w:defLockedState="0" w:defUIPriority="99" w:defSemiHidden="0" w:defUnhideWhenUsed="0" w:defQFormat="0" w:count="375">
+  <w:latentStyles w:defLockedState="0" w:defUIPriority="99" w:defSemiHidden="0" w:defUnhideWhenUsed="0" w:defQFormat="0" w:count="376">
     <w:lsdException w:name="Normal" w:uiPriority="0" w:qFormat="1"/>
     <w:lsdException w:name="heading 1" w:uiPriority="9" w:qFormat="1"/>
     <w:lsdException w:name="heading 2" w:semiHidden="1" w:uiPriority="9" w:unhideWhenUsed="1" w:qFormat="1"/>
@@ -7036,7 +7077,6 @@
     <w:lsdException w:name="HTML Sample" w:semiHidden="1" w:unhideWhenUsed="1"/>
     <w:lsdException w:name="HTML Typewriter" w:semiHidden="1" w:unhideWhenUsed="1"/>
     <w:lsdException w:name="HTML Variable" w:semiHidden="1" w:unhideWhenUsed="1"/>
-    <w:lsdException w:name="Normal Table" w:semiHidden="1" w:unhideWhenUsed="1"/>
     <w:lsdException w:name="annotation subject" w:semiHidden="1" w:unhideWhenUsed="1"/>
     <w:lsdException w:name="No List" w:semiHidden="1" w:unhideWhenUsed="1"/>
     <w:lsdException w:name="Outline List 1" w:semiHidden="1" w:unhideWhenUsed="1"/>
@@ -7083,10 +7123,8 @@
     <w:lsdException w:name="Table Subtle 2" w:semiHidden="1" w:unhideWhenUsed="1"/>
     <w:lsdException w:name="Table Web 1" w:semiHidden="1" w:unhideWhenUsed="1"/>
     <w:lsdException w:name="Table Web 2" w:semiHidden="1" w:unhideWhenUsed="1"/>
-    <w:lsdException w:name="Table Web 3" w:semiHidden="1" w:unhideWhenUsed="1"/>
     <w:lsdException w:name="Balloon Text" w:semiHidden="1" w:unhideWhenUsed="1"/>
     <w:lsdException w:name="Table Grid" w:uiPriority="39"/>
-    <w:lsdException w:name="Table Theme" w:semiHidden="1" w:unhideWhenUsed="1"/>
     <w:lsdException w:name="Placeholder Text" w:semiHidden="1"/>
     <w:lsdException w:name="No Spacing" w:uiPriority="1" w:qFormat="1"/>
     <w:lsdException w:name="Light Shading" w:uiPriority="60"/>
@@ -7306,6 +7344,7 @@
     <w:lsdException w:name="Smart Hyperlink" w:semiHidden="1" w:unhideWhenUsed="1"/>
     <w:lsdException w:name="Hashtag" w:semiHidden="1" w:unhideWhenUsed="1"/>
     <w:lsdException w:name="Unresolved Mention" w:semiHidden="1" w:unhideWhenUsed="1"/>
+    <w:lsdException w:name="Smart Link" w:semiHidden="1" w:unhideWhenUsed="1"/>
   </w:latentStyles>
   <w:style w:type="paragraph" w:default="1" w:styleId="Normal">
     <w:name w:val="Normal"/>
@@ -7979,7 +8018,7 @@
 </file>
 
 <file path=customXml/itemProps1.xml><?xml version="1.0" encoding="utf-8"?>
-<ds:datastoreItem xmlns:ds="http://schemas.openxmlformats.org/officeDocument/2006/customXml" ds:itemID="{B407C307-D63B-40A9-80E2-E9925E53451E}">
+<ds:datastoreItem xmlns:ds="http://schemas.openxmlformats.org/officeDocument/2006/customXml" ds:itemID="{F7A0110C-3FC9-4EE9-B157-40FC94BFF77A}">
   <ds:schemaRefs>
     <ds:schemaRef ds:uri="http://schemas.openxmlformats.org/officeDocument/2006/bibliography"/>
   </ds:schemaRefs>

</xml_diff>

<commit_message>
Finished Regression, started Disicion Trees
</commit_message>
<xml_diff>
--- a/documents/report.docx
+++ b/documents/report.docx
@@ -2711,8 +2711,10 @@
       <w:r>
         <w:t xml:space="preserve"> will be analysed and correlated together to try and predict the quality of the wine.</w:t>
       </w:r>
+      <w:r>
+        <w:br w:type="page"/>
+      </w:r>
     </w:p>
-    <w:p/>
     <w:p>
       <w:pPr>
         <w:pStyle w:val="Heading2"/>
@@ -2723,6 +2725,7 @@
       </w:pPr>
       <w:bookmarkStart w:id="4" w:name="_Toc27426847"/>
       <w:r>
+        <w:lastRenderedPageBreak/>
         <w:t xml:space="preserve">Data Exploration </w:t>
       </w:r>
       <w:r>
@@ -2747,10 +2750,91 @@
     <w:p/>
     <w:p>
       <w:r>
-        <w:t>To see how all the attributes effect quality, they were plotted against each other</w:t>
-      </w:r>
-      <w:r>
-        <w:t xml:space="preserve"> and exported.</w:t>
+        <w:t>The first graph created was one with all columns plotted against each other. Its hard to see the output because of how small the graphs are.</w:t>
+      </w:r>
+    </w:p>
+    <w:p>
+      <w:r>
+        <w:rPr>
+          <w:noProof/>
+        </w:rPr>
+        <w:drawing>
+          <wp:inline distT="0" distB="0" distL="0" distR="0" wp14:anchorId="5481E0CD" wp14:editId="1EDD68A6">
+            <wp:extent cx="5638800" cy="3611535"/>
+            <wp:effectExtent l="0" t="0" r="0" b="8255"/>
+            <wp:docPr id="35" name="Picture 35"/>
+            <wp:cNvGraphicFramePr>
+              <a:graphicFrameLocks xmlns:a="http://schemas.openxmlformats.org/drawingml/2006/main" noChangeAspect="1"/>
+            </wp:cNvGraphicFramePr>
+            <a:graphic xmlns:a="http://schemas.openxmlformats.org/drawingml/2006/main">
+              <a:graphicData uri="http://schemas.openxmlformats.org/drawingml/2006/picture">
+                <pic:pic xmlns:pic="http://schemas.openxmlformats.org/drawingml/2006/picture">
+                  <pic:nvPicPr>
+                    <pic:cNvPr id="0" name="Picture 12"/>
+                    <pic:cNvPicPr>
+                      <a:picLocks noChangeAspect="1" noChangeArrowheads="1"/>
+                    </pic:cNvPicPr>
+                  </pic:nvPicPr>
+                  <pic:blipFill>
+                    <a:blip r:embed="rId8">
+                      <a:extLst>
+                        <a:ext uri="{28A0092B-C50C-407E-A947-70E740481C1C}">
+                          <a14:useLocalDpi xmlns:a14="http://schemas.microsoft.com/office/drawing/2010/main" val="0"/>
+                        </a:ext>
+                      </a:extLst>
+                    </a:blip>
+                    <a:srcRect/>
+                    <a:stretch>
+                      <a:fillRect/>
+                    </a:stretch>
+                  </pic:blipFill>
+                  <pic:spPr bwMode="auto">
+                    <a:xfrm>
+                      <a:off x="0" y="0"/>
+                      <a:ext cx="5684498" cy="3640803"/>
+                    </a:xfrm>
+                    <a:prstGeom prst="rect">
+                      <a:avLst/>
+                    </a:prstGeom>
+                    <a:noFill/>
+                    <a:ln>
+                      <a:noFill/>
+                    </a:ln>
+                  </pic:spPr>
+                </pic:pic>
+              </a:graphicData>
+            </a:graphic>
+          </wp:inline>
+        </w:drawing>
+      </w:r>
+    </w:p>
+    <w:p/>
+    <w:p>
+      <w:r>
+        <w:t xml:space="preserve">To </w:t>
+      </w:r>
+      <w:r>
+        <w:t xml:space="preserve">get a better image </w:t>
+      </w:r>
+      <w:proofErr w:type="gramStart"/>
+      <w:r>
+        <w:t xml:space="preserve">of </w:t>
+      </w:r>
+      <w:r>
+        <w:t xml:space="preserve"> how</w:t>
+      </w:r>
+      <w:proofErr w:type="gramEnd"/>
+      <w:r>
+        <w:t xml:space="preserve"> all the attributes effect quality, they were plotted against each other</w:t>
+      </w:r>
+      <w:r>
+        <w:t xml:space="preserve"> and exported</w:t>
+      </w:r>
+      <w:r>
+        <w:t xml:space="preserve"> as pdf files using R</w:t>
+      </w:r>
+      <w:r>
+        <w:t>.</w:t>
       </w:r>
     </w:p>
     <w:p>
@@ -2765,8 +2849,8 @@
         <w:tblLook w:val="04A0" w:firstRow="1" w:lastRow="0" w:firstColumn="1" w:lastColumn="0" w:noHBand="0" w:noVBand="1"/>
       </w:tblPr>
       <w:tblGrid>
-        <w:gridCol w:w="2878"/>
-        <w:gridCol w:w="3462"/>
+        <w:gridCol w:w="2881"/>
+        <w:gridCol w:w="3459"/>
         <w:gridCol w:w="2676"/>
       </w:tblGrid>
       <w:tr>
@@ -2822,10 +2906,10 @@
                 <w:noProof/>
               </w:rPr>
               <w:drawing>
-                <wp:inline distT="0" distB="0" distL="0" distR="0" wp14:anchorId="70A30944" wp14:editId="39A76379">
-                  <wp:extent cx="1219200" cy="1219200"/>
+                <wp:inline distT="0" distB="0" distL="0" distR="0" wp14:anchorId="3C61E952" wp14:editId="5FD40919">
+                  <wp:extent cx="1264920" cy="1264920"/>
                   <wp:effectExtent l="0" t="0" r="0" b="0"/>
-                  <wp:docPr id="24" name="Picture 24"/>
+                  <wp:docPr id="6" name="Picture 6"/>
                   <wp:cNvGraphicFramePr>
                     <a:graphicFrameLocks xmlns:a="http://schemas.openxmlformats.org/drawingml/2006/main" noChangeAspect="1"/>
                   </wp:cNvGraphicFramePr>
@@ -2833,13 +2917,13 @@
                     <a:graphicData uri="http://schemas.openxmlformats.org/drawingml/2006/picture">
                       <pic:pic xmlns:pic="http://schemas.openxmlformats.org/drawingml/2006/picture">
                         <pic:nvPicPr>
-                          <pic:cNvPr id="0" name="Picture 55"/>
+                          <pic:cNvPr id="0" name="Picture 1"/>
                           <pic:cNvPicPr>
                             <a:picLocks noChangeAspect="1" noChangeArrowheads="1"/>
                           </pic:cNvPicPr>
                         </pic:nvPicPr>
                         <pic:blipFill>
-                          <a:blip r:embed="rId8" cstate="print">
+                          <a:blip r:embed="rId9" cstate="print">
                             <a:extLst>
                               <a:ext uri="{28A0092B-C50C-407E-A947-70E740481C1C}">
                                 <a14:useLocalDpi xmlns:a14="http://schemas.microsoft.com/office/drawing/2010/main" val="0"/>
@@ -2854,7 +2938,7 @@
                         <pic:spPr bwMode="auto">
                           <a:xfrm>
                             <a:off x="0" y="0"/>
-                            <a:ext cx="1219200" cy="1219200"/>
+                            <a:ext cx="1264920" cy="1264920"/>
                           </a:xfrm>
                           <a:prstGeom prst="rect">
                             <a:avLst/>
@@ -2904,7 +2988,7 @@
                           </pic:cNvPicPr>
                         </pic:nvPicPr>
                         <pic:blipFill>
-                          <a:blip r:embed="rId9" cstate="print">
+                          <a:blip r:embed="rId10" cstate="print">
                             <a:extLst>
                               <a:ext uri="{28A0092B-C50C-407E-A947-70E740481C1C}">
                                 <a14:useLocalDpi xmlns:a14="http://schemas.microsoft.com/office/drawing/2010/main" val="0"/>
@@ -2945,7 +3029,6 @@
           </w:tcPr>
           <w:p>
             <w:r>
-              <w:lastRenderedPageBreak/>
               <w:t>volatile acidity</w:t>
             </w:r>
           </w:p>
@@ -2960,10 +3043,10 @@
                 <w:noProof/>
               </w:rPr>
               <w:drawing>
-                <wp:inline distT="0" distB="0" distL="0" distR="0" wp14:anchorId="3B7E5D96" wp14:editId="5517DF39">
-                  <wp:extent cx="1371600" cy="1371600"/>
-                  <wp:effectExtent l="0" t="0" r="0" b="0"/>
-                  <wp:docPr id="30" name="Picture 30"/>
+                <wp:inline distT="0" distB="0" distL="0" distR="0" wp14:anchorId="01E9A6BE" wp14:editId="2EE45A59">
+                  <wp:extent cx="1386840" cy="1386840"/>
+                  <wp:effectExtent l="0" t="0" r="3810" b="3810"/>
+                  <wp:docPr id="11" name="Picture 11"/>
                   <wp:cNvGraphicFramePr>
                     <a:graphicFrameLocks xmlns:a="http://schemas.openxmlformats.org/drawingml/2006/main" noChangeAspect="1"/>
                   </wp:cNvGraphicFramePr>
@@ -2971,13 +3054,13 @@
                     <a:graphicData uri="http://schemas.openxmlformats.org/drawingml/2006/picture">
                       <pic:pic xmlns:pic="http://schemas.openxmlformats.org/drawingml/2006/picture">
                         <pic:nvPicPr>
-                          <pic:cNvPr id="0" name="Picture 67"/>
+                          <pic:cNvPr id="0" name="Picture 2"/>
                           <pic:cNvPicPr>
                             <a:picLocks noChangeAspect="1" noChangeArrowheads="1"/>
                           </pic:cNvPicPr>
                         </pic:nvPicPr>
                         <pic:blipFill>
-                          <a:blip r:embed="rId10" cstate="print">
+                          <a:blip r:embed="rId11" cstate="print">
                             <a:extLst>
                               <a:ext uri="{28A0092B-C50C-407E-A947-70E740481C1C}">
                                 <a14:useLocalDpi xmlns:a14="http://schemas.microsoft.com/office/drawing/2010/main" val="0"/>
@@ -2992,7 +3075,7 @@
                         <pic:spPr bwMode="auto">
                           <a:xfrm>
                             <a:off x="0" y="0"/>
-                            <a:ext cx="1380335" cy="1380335"/>
+                            <a:ext cx="1386840" cy="1386840"/>
                           </a:xfrm>
                           <a:prstGeom prst="rect">
                             <a:avLst/>
@@ -3037,7 +3120,7 @@
                           </pic:cNvPicPr>
                         </pic:nvPicPr>
                         <pic:blipFill>
-                          <a:blip r:embed="rId11" cstate="print">
+                          <a:blip r:embed="rId12" cstate="print">
                             <a:extLst>
                               <a:ext uri="{28A0092B-C50C-407E-A947-70E740481C1C}">
                                 <a14:useLocalDpi xmlns:a14="http://schemas.microsoft.com/office/drawing/2010/main" val="0"/>
@@ -3078,6 +3161,7 @@
           </w:tcPr>
           <w:p>
             <w:r>
+              <w:lastRenderedPageBreak/>
               <w:t>citric acid</w:t>
             </w:r>
           </w:p>
@@ -3092,10 +3176,10 @@
                 <w:noProof/>
               </w:rPr>
               <w:drawing>
-                <wp:inline distT="0" distB="0" distL="0" distR="0" wp14:anchorId="5F1BDECF" wp14:editId="4B3F8EA1">
-                  <wp:extent cx="1314450" cy="1314450"/>
-                  <wp:effectExtent l="0" t="0" r="0" b="0"/>
-                  <wp:docPr id="8" name="Picture 8"/>
+                <wp:inline distT="0" distB="0" distL="0" distR="0" wp14:anchorId="2D25F97C" wp14:editId="540B058D">
+                  <wp:extent cx="1424940" cy="1424940"/>
+                  <wp:effectExtent l="0" t="0" r="3810" b="3810"/>
+                  <wp:docPr id="12" name="Picture 12"/>
                   <wp:cNvGraphicFramePr>
                     <a:graphicFrameLocks xmlns:a="http://schemas.openxmlformats.org/drawingml/2006/main" noChangeAspect="1"/>
                   </wp:cNvGraphicFramePr>
@@ -3103,13 +3187,13 @@
                     <a:graphicData uri="http://schemas.openxmlformats.org/drawingml/2006/picture">
                       <pic:pic xmlns:pic="http://schemas.openxmlformats.org/drawingml/2006/picture">
                         <pic:nvPicPr>
-                          <pic:cNvPr id="0" name="Picture 51"/>
+                          <pic:cNvPr id="0" name="Picture 3"/>
                           <pic:cNvPicPr>
                             <a:picLocks noChangeAspect="1" noChangeArrowheads="1"/>
                           </pic:cNvPicPr>
                         </pic:nvPicPr>
                         <pic:blipFill>
-                          <a:blip r:embed="rId12" cstate="print">
+                          <a:blip r:embed="rId13" cstate="print">
                             <a:extLst>
                               <a:ext uri="{28A0092B-C50C-407E-A947-70E740481C1C}">
                                 <a14:useLocalDpi xmlns:a14="http://schemas.microsoft.com/office/drawing/2010/main" val="0"/>
@@ -3124,7 +3208,7 @@
                         <pic:spPr bwMode="auto">
                           <a:xfrm>
                             <a:off x="0" y="0"/>
-                            <a:ext cx="1314450" cy="1314450"/>
+                            <a:ext cx="1424940" cy="1424940"/>
                           </a:xfrm>
                           <a:prstGeom prst="rect">
                             <a:avLst/>
@@ -3169,7 +3253,7 @@
                           </pic:cNvPicPr>
                         </pic:nvPicPr>
                         <pic:blipFill>
-                          <a:blip r:embed="rId13" cstate="print">
+                          <a:blip r:embed="rId14" cstate="print">
                             <a:extLst>
                               <a:ext uri="{28A0092B-C50C-407E-A947-70E740481C1C}">
                                 <a14:useLocalDpi xmlns:a14="http://schemas.microsoft.com/office/drawing/2010/main" val="0"/>
@@ -3224,10 +3308,10 @@
                 <w:noProof/>
               </w:rPr>
               <w:drawing>
-                <wp:inline distT="0" distB="0" distL="0" distR="0" wp14:anchorId="45484857" wp14:editId="010C168A">
-                  <wp:extent cx="1428750" cy="1428750"/>
+                <wp:inline distT="0" distB="0" distL="0" distR="0" wp14:anchorId="2A3276C8" wp14:editId="79B3EA5D">
+                  <wp:extent cx="1394460" cy="1394460"/>
                   <wp:effectExtent l="0" t="0" r="0" b="0"/>
-                  <wp:docPr id="19" name="Picture 19"/>
+                  <wp:docPr id="16" name="Picture 16"/>
                   <wp:cNvGraphicFramePr>
                     <a:graphicFrameLocks xmlns:a="http://schemas.openxmlformats.org/drawingml/2006/main" noChangeAspect="1"/>
                   </wp:cNvGraphicFramePr>
@@ -3235,67 +3319,7 @@
                     <a:graphicData uri="http://schemas.openxmlformats.org/drawingml/2006/picture">
                       <pic:pic xmlns:pic="http://schemas.openxmlformats.org/drawingml/2006/picture">
                         <pic:nvPicPr>
-                          <pic:cNvPr id="0" name="Picture 62"/>
-                          <pic:cNvPicPr>
-                            <a:picLocks noChangeAspect="1" noChangeArrowheads="1"/>
-                          </pic:cNvPicPr>
-                        </pic:nvPicPr>
-                        <pic:blipFill>
-                          <a:blip r:embed="rId14" cstate="print">
-                            <a:extLst>
-                              <a:ext uri="{28A0092B-C50C-407E-A947-70E740481C1C}">
-                                <a14:useLocalDpi xmlns:a14="http://schemas.microsoft.com/office/drawing/2010/main" val="0"/>
-                              </a:ext>
-                            </a:extLst>
-                          </a:blip>
-                          <a:srcRect/>
-                          <a:stretch>
-                            <a:fillRect/>
-                          </a:stretch>
-                        </pic:blipFill>
-                        <pic:spPr bwMode="auto">
-                          <a:xfrm>
-                            <a:off x="0" y="0"/>
-                            <a:ext cx="1428750" cy="1428750"/>
-                          </a:xfrm>
-                          <a:prstGeom prst="rect">
-                            <a:avLst/>
-                          </a:prstGeom>
-                          <a:noFill/>
-                          <a:ln>
-                            <a:noFill/>
-                          </a:ln>
-                        </pic:spPr>
-                      </pic:pic>
-                    </a:graphicData>
-                  </a:graphic>
-                </wp:inline>
-              </w:drawing>
-            </w:r>
-          </w:p>
-        </w:tc>
-        <w:tc>
-          <w:tcPr>
-            <w:tcW w:w="2608" w:type="dxa"/>
-          </w:tcPr>
-          <w:p>
-            <w:r>
-              <w:rPr>
-                <w:noProof/>
-              </w:rPr>
-              <w:drawing>
-                <wp:inline distT="0" distB="0" distL="0" distR="0" wp14:anchorId="457A0466" wp14:editId="75079EAF">
-                  <wp:extent cx="1352550" cy="1352550"/>
-                  <wp:effectExtent l="0" t="0" r="0" b="0"/>
-                  <wp:docPr id="18" name="Picture 18"/>
-                  <wp:cNvGraphicFramePr>
-                    <a:graphicFrameLocks xmlns:a="http://schemas.openxmlformats.org/drawingml/2006/main" noChangeAspect="1"/>
-                  </wp:cNvGraphicFramePr>
-                  <a:graphic xmlns:a="http://schemas.openxmlformats.org/drawingml/2006/main">
-                    <a:graphicData uri="http://schemas.openxmlformats.org/drawingml/2006/picture">
-                      <pic:pic xmlns:pic="http://schemas.openxmlformats.org/drawingml/2006/picture">
-                        <pic:nvPicPr>
-                          <pic:cNvPr id="0" name="Picture 61"/>
+                          <pic:cNvPr id="0" name="Picture 4"/>
                           <pic:cNvPicPr>
                             <a:picLocks noChangeAspect="1" noChangeArrowheads="1"/>
                           </pic:cNvPicPr>
@@ -3316,7 +3340,7 @@
                         <pic:spPr bwMode="auto">
                           <a:xfrm>
                             <a:off x="0" y="0"/>
-                            <a:ext cx="1352550" cy="1352550"/>
+                            <a:ext cx="1394460" cy="1394460"/>
                           </a:xfrm>
                           <a:prstGeom prst="rect">
                             <a:avLst/>
@@ -3334,21 +3358,9 @@
             </w:r>
           </w:p>
         </w:tc>
-      </w:tr>
-      <w:tr>
-        <w:tc>
-          <w:tcPr>
-            <w:tcW w:w="2925" w:type="dxa"/>
-          </w:tcPr>
-          <w:p>
-            <w:r>
-              <w:t>chlorides</w:t>
-            </w:r>
-          </w:p>
-        </w:tc>
-        <w:tc>
-          <w:tcPr>
-            <w:tcW w:w="3483" w:type="dxa"/>
+        <w:tc>
+          <w:tcPr>
+            <w:tcW w:w="2608" w:type="dxa"/>
           </w:tcPr>
           <w:p>
             <w:r>
@@ -3356,10 +3368,10 @@
                 <w:noProof/>
               </w:rPr>
               <w:drawing>
-                <wp:inline distT="0" distB="0" distL="0" distR="0" wp14:anchorId="5A8ECF6E" wp14:editId="33B88894">
+                <wp:inline distT="0" distB="0" distL="0" distR="0" wp14:anchorId="457A0466" wp14:editId="75079EAF">
                   <wp:extent cx="1352550" cy="1352550"/>
                   <wp:effectExtent l="0" t="0" r="0" b="0"/>
-                  <wp:docPr id="5" name="Picture 5"/>
+                  <wp:docPr id="18" name="Picture 18"/>
                   <wp:cNvGraphicFramePr>
                     <a:graphicFrameLocks xmlns:a="http://schemas.openxmlformats.org/drawingml/2006/main" noChangeAspect="1"/>
                   </wp:cNvGraphicFramePr>
@@ -3367,7 +3379,7 @@
                     <a:graphicData uri="http://schemas.openxmlformats.org/drawingml/2006/picture">
                       <pic:pic xmlns:pic="http://schemas.openxmlformats.org/drawingml/2006/picture">
                         <pic:nvPicPr>
-                          <pic:cNvPr id="0" name="Picture 48"/>
+                          <pic:cNvPr id="0" name="Picture 61"/>
                           <pic:cNvPicPr>
                             <a:picLocks noChangeAspect="1" noChangeArrowheads="1"/>
                           </pic:cNvPicPr>
@@ -3406,6 +3418,78 @@
             </w:r>
           </w:p>
         </w:tc>
+      </w:tr>
+      <w:tr>
+        <w:tc>
+          <w:tcPr>
+            <w:tcW w:w="2925" w:type="dxa"/>
+          </w:tcPr>
+          <w:p>
+            <w:r>
+              <w:t>chlorides</w:t>
+            </w:r>
+          </w:p>
+        </w:tc>
+        <w:tc>
+          <w:tcPr>
+            <w:tcW w:w="3483" w:type="dxa"/>
+          </w:tcPr>
+          <w:p>
+            <w:r>
+              <w:rPr>
+                <w:noProof/>
+              </w:rPr>
+              <w:drawing>
+                <wp:inline distT="0" distB="0" distL="0" distR="0" wp14:anchorId="338B9ADD" wp14:editId="15123A80">
+                  <wp:extent cx="1303020" cy="1303020"/>
+                  <wp:effectExtent l="0" t="0" r="0" b="0"/>
+                  <wp:docPr id="26" name="Picture 26"/>
+                  <wp:cNvGraphicFramePr>
+                    <a:graphicFrameLocks xmlns:a="http://schemas.openxmlformats.org/drawingml/2006/main" noChangeAspect="1"/>
+                  </wp:cNvGraphicFramePr>
+                  <a:graphic xmlns:a="http://schemas.openxmlformats.org/drawingml/2006/main">
+                    <a:graphicData uri="http://schemas.openxmlformats.org/drawingml/2006/picture">
+                      <pic:pic xmlns:pic="http://schemas.openxmlformats.org/drawingml/2006/picture">
+                        <pic:nvPicPr>
+                          <pic:cNvPr id="0" name="Picture 5"/>
+                          <pic:cNvPicPr>
+                            <a:picLocks noChangeAspect="1" noChangeArrowheads="1"/>
+                          </pic:cNvPicPr>
+                        </pic:nvPicPr>
+                        <pic:blipFill>
+                          <a:blip r:embed="rId17" cstate="print">
+                            <a:extLst>
+                              <a:ext uri="{28A0092B-C50C-407E-A947-70E740481C1C}">
+                                <a14:useLocalDpi xmlns:a14="http://schemas.microsoft.com/office/drawing/2010/main" val="0"/>
+                              </a:ext>
+                            </a:extLst>
+                          </a:blip>
+                          <a:srcRect/>
+                          <a:stretch>
+                            <a:fillRect/>
+                          </a:stretch>
+                        </pic:blipFill>
+                        <pic:spPr bwMode="auto">
+                          <a:xfrm>
+                            <a:off x="0" y="0"/>
+                            <a:ext cx="1303020" cy="1303020"/>
+                          </a:xfrm>
+                          <a:prstGeom prst="rect">
+                            <a:avLst/>
+                          </a:prstGeom>
+                          <a:noFill/>
+                          <a:ln>
+                            <a:noFill/>
+                          </a:ln>
+                        </pic:spPr>
+                      </pic:pic>
+                    </a:graphicData>
+                  </a:graphic>
+                </wp:inline>
+              </w:drawing>
+            </w:r>
+          </w:p>
+        </w:tc>
         <w:tc>
           <w:tcPr>
             <w:tcW w:w="2608" w:type="dxa"/>
@@ -3433,7 +3517,7 @@
                           </pic:cNvPicPr>
                         </pic:nvPicPr>
                         <pic:blipFill>
-                          <a:blip r:embed="rId17" cstate="print">
+                          <a:blip r:embed="rId18" cstate="print">
                             <a:extLst>
                               <a:ext uri="{28A0092B-C50C-407E-A947-70E740481C1C}">
                                 <a14:useLocalDpi xmlns:a14="http://schemas.microsoft.com/office/drawing/2010/main" val="0"/>
@@ -3496,10 +3580,10 @@
                 <w:noProof/>
               </w:rPr>
               <w:drawing>
-                <wp:inline distT="0" distB="0" distL="0" distR="0" wp14:anchorId="185E2BDA" wp14:editId="6FC502B0">
-                  <wp:extent cx="1495425" cy="1495425"/>
-                  <wp:effectExtent l="0" t="0" r="9525" b="9525"/>
-                  <wp:docPr id="14" name="Picture 14"/>
+                <wp:inline distT="0" distB="0" distL="0" distR="0" wp14:anchorId="0F35EFF7" wp14:editId="1CB52051">
+                  <wp:extent cx="1303020" cy="1303020"/>
+                  <wp:effectExtent l="0" t="0" r="0" b="0"/>
+                  <wp:docPr id="27" name="Picture 27"/>
                   <wp:cNvGraphicFramePr>
                     <a:graphicFrameLocks xmlns:a="http://schemas.openxmlformats.org/drawingml/2006/main" noChangeAspect="1"/>
                   </wp:cNvGraphicFramePr>
@@ -3507,13 +3591,13 @@
                     <a:graphicData uri="http://schemas.openxmlformats.org/drawingml/2006/picture">
                       <pic:pic xmlns:pic="http://schemas.openxmlformats.org/drawingml/2006/picture">
                         <pic:nvPicPr>
-                          <pic:cNvPr id="0" name="Picture 57"/>
+                          <pic:cNvPr id="0" name="Picture 6"/>
                           <pic:cNvPicPr>
                             <a:picLocks noChangeAspect="1" noChangeArrowheads="1"/>
                           </pic:cNvPicPr>
                         </pic:nvPicPr>
                         <pic:blipFill>
-                          <a:blip r:embed="rId18" cstate="print">
+                          <a:blip r:embed="rId19" cstate="print">
                             <a:extLst>
                               <a:ext uri="{28A0092B-C50C-407E-A947-70E740481C1C}">
                                 <a14:useLocalDpi xmlns:a14="http://schemas.microsoft.com/office/drawing/2010/main" val="0"/>
@@ -3528,7 +3612,7 @@
                         <pic:spPr bwMode="auto">
                           <a:xfrm>
                             <a:off x="0" y="0"/>
-                            <a:ext cx="1495425" cy="1495425"/>
+                            <a:ext cx="1303020" cy="1303020"/>
                           </a:xfrm>
                           <a:prstGeom prst="rect">
                             <a:avLst/>
@@ -3573,7 +3657,7 @@
                           </pic:cNvPicPr>
                         </pic:nvPicPr>
                         <pic:blipFill>
-                          <a:blip r:embed="rId19" cstate="print">
+                          <a:blip r:embed="rId20" cstate="print">
                             <a:extLst>
                               <a:ext uri="{28A0092B-C50C-407E-A947-70E740481C1C}">
                                 <a14:useLocalDpi xmlns:a14="http://schemas.microsoft.com/office/drawing/2010/main" val="0"/>
@@ -3636,10 +3720,10 @@
                 <w:noProof/>
               </w:rPr>
               <w:drawing>
-                <wp:inline distT="0" distB="0" distL="0" distR="0" wp14:anchorId="50AB39AD" wp14:editId="53D09310">
-                  <wp:extent cx="1499191" cy="1499191"/>
-                  <wp:effectExtent l="0" t="0" r="6350" b="6350"/>
-                  <wp:docPr id="23" name="Picture 23"/>
+                <wp:inline distT="0" distB="0" distL="0" distR="0" wp14:anchorId="4F69999D" wp14:editId="399229E4">
+                  <wp:extent cx="1417320" cy="1417320"/>
+                  <wp:effectExtent l="0" t="0" r="0" b="0"/>
+                  <wp:docPr id="28" name="Picture 28"/>
                   <wp:cNvGraphicFramePr>
                     <a:graphicFrameLocks xmlns:a="http://schemas.openxmlformats.org/drawingml/2006/main" noChangeAspect="1"/>
                   </wp:cNvGraphicFramePr>
@@ -3647,13 +3731,13 @@
                     <a:graphicData uri="http://schemas.openxmlformats.org/drawingml/2006/picture">
                       <pic:pic xmlns:pic="http://schemas.openxmlformats.org/drawingml/2006/picture">
                         <pic:nvPicPr>
-                          <pic:cNvPr id="0" name="Picture 66"/>
+                          <pic:cNvPr id="0" name="Picture 7"/>
                           <pic:cNvPicPr>
                             <a:picLocks noChangeAspect="1" noChangeArrowheads="1"/>
                           </pic:cNvPicPr>
                         </pic:nvPicPr>
                         <pic:blipFill>
-                          <a:blip r:embed="rId20" cstate="print">
+                          <a:blip r:embed="rId21" cstate="print">
                             <a:extLst>
                               <a:ext uri="{28A0092B-C50C-407E-A947-70E740481C1C}">
                                 <a14:useLocalDpi xmlns:a14="http://schemas.microsoft.com/office/drawing/2010/main" val="0"/>
@@ -3668,7 +3752,7 @@
                         <pic:spPr bwMode="auto">
                           <a:xfrm>
                             <a:off x="0" y="0"/>
-                            <a:ext cx="1510440" cy="1510440"/>
+                            <a:ext cx="1417320" cy="1417320"/>
                           </a:xfrm>
                           <a:prstGeom prst="rect">
                             <a:avLst/>
@@ -3713,7 +3797,7 @@
                           </pic:cNvPicPr>
                         </pic:nvPicPr>
                         <pic:blipFill>
-                          <a:blip r:embed="rId21" cstate="print">
+                          <a:blip r:embed="rId22" cstate="print">
                             <a:extLst>
                               <a:ext uri="{28A0092B-C50C-407E-A947-70E740481C1C}">
                                 <a14:useLocalDpi xmlns:a14="http://schemas.microsoft.com/office/drawing/2010/main" val="0"/>
@@ -3754,7 +3838,6 @@
           </w:tcPr>
           <w:p>
             <w:r>
-              <w:lastRenderedPageBreak/>
               <w:t>density</w:t>
             </w:r>
           </w:p>
@@ -3774,10 +3857,10 @@
                 <w:noProof/>
               </w:rPr>
               <w:drawing>
-                <wp:inline distT="0" distB="0" distL="0" distR="0" wp14:anchorId="3EFA34CE" wp14:editId="1FC89722">
-                  <wp:extent cx="1543050" cy="1543050"/>
+                <wp:inline distT="0" distB="0" distL="0" distR="0" wp14:anchorId="1F735F1D" wp14:editId="7B8AA25C">
+                  <wp:extent cx="1394460" cy="1394460"/>
                   <wp:effectExtent l="0" t="0" r="0" b="0"/>
-                  <wp:docPr id="10" name="Picture 10"/>
+                  <wp:docPr id="29" name="Picture 29"/>
                   <wp:cNvGraphicFramePr>
                     <a:graphicFrameLocks xmlns:a="http://schemas.openxmlformats.org/drawingml/2006/main" noChangeAspect="1"/>
                   </wp:cNvGraphicFramePr>
@@ -3785,13 +3868,13 @@
                     <a:graphicData uri="http://schemas.openxmlformats.org/drawingml/2006/picture">
                       <pic:pic xmlns:pic="http://schemas.openxmlformats.org/drawingml/2006/picture">
                         <pic:nvPicPr>
-                          <pic:cNvPr id="0" name="Picture 53"/>
+                          <pic:cNvPr id="0" name="Picture 8"/>
                           <pic:cNvPicPr>
                             <a:picLocks noChangeAspect="1" noChangeArrowheads="1"/>
                           </pic:cNvPicPr>
                         </pic:nvPicPr>
                         <pic:blipFill>
-                          <a:blip r:embed="rId22" cstate="print">
+                          <a:blip r:embed="rId23" cstate="print">
                             <a:extLst>
                               <a:ext uri="{28A0092B-C50C-407E-A947-70E740481C1C}">
                                 <a14:useLocalDpi xmlns:a14="http://schemas.microsoft.com/office/drawing/2010/main" val="0"/>
@@ -3806,7 +3889,7 @@
                         <pic:spPr bwMode="auto">
                           <a:xfrm>
                             <a:off x="0" y="0"/>
-                            <a:ext cx="1543050" cy="1543050"/>
+                            <a:ext cx="1394460" cy="1394460"/>
                           </a:xfrm>
                           <a:prstGeom prst="rect">
                             <a:avLst/>
@@ -3856,7 +3939,7 @@
                           </pic:cNvPicPr>
                         </pic:nvPicPr>
                         <pic:blipFill>
-                          <a:blip r:embed="rId23" cstate="print">
+                          <a:blip r:embed="rId24" cstate="print">
                             <a:extLst>
                               <a:ext uri="{28A0092B-C50C-407E-A947-70E740481C1C}">
                                 <a14:useLocalDpi xmlns:a14="http://schemas.microsoft.com/office/drawing/2010/main" val="0"/>
@@ -3897,6 +3980,7 @@
           </w:tcPr>
           <w:p>
             <w:r>
+              <w:lastRenderedPageBreak/>
               <w:t>pH</w:t>
             </w:r>
           </w:p>
@@ -3916,10 +4000,10 @@
                 <w:noProof/>
               </w:rPr>
               <w:drawing>
-                <wp:inline distT="0" distB="0" distL="0" distR="0" wp14:anchorId="1BAB9630" wp14:editId="20AD7160">
-                  <wp:extent cx="1485900" cy="1485900"/>
+                <wp:inline distT="0" distB="0" distL="0" distR="0" wp14:anchorId="21AAA046" wp14:editId="29900FB2">
+                  <wp:extent cx="1447800" cy="1447800"/>
                   <wp:effectExtent l="0" t="0" r="0" b="0"/>
-                  <wp:docPr id="17" name="Picture 17"/>
+                  <wp:docPr id="32" name="Picture 32"/>
                   <wp:cNvGraphicFramePr>
                     <a:graphicFrameLocks xmlns:a="http://schemas.openxmlformats.org/drawingml/2006/main" noChangeAspect="1"/>
                   </wp:cNvGraphicFramePr>
@@ -3927,13 +4011,13 @@
                     <a:graphicData uri="http://schemas.openxmlformats.org/drawingml/2006/picture">
                       <pic:pic xmlns:pic="http://schemas.openxmlformats.org/drawingml/2006/picture">
                         <pic:nvPicPr>
-                          <pic:cNvPr id="0" name="Picture 60"/>
+                          <pic:cNvPr id="0" name="Picture 9"/>
                           <pic:cNvPicPr>
                             <a:picLocks noChangeAspect="1" noChangeArrowheads="1"/>
                           </pic:cNvPicPr>
                         </pic:nvPicPr>
                         <pic:blipFill>
-                          <a:blip r:embed="rId24" cstate="print">
+                          <a:blip r:embed="rId25" cstate="print">
                             <a:extLst>
                               <a:ext uri="{28A0092B-C50C-407E-A947-70E740481C1C}">
                                 <a14:useLocalDpi xmlns:a14="http://schemas.microsoft.com/office/drawing/2010/main" val="0"/>
@@ -3946,9 +4030,9 @@
                           </a:stretch>
                         </pic:blipFill>
                         <pic:spPr bwMode="auto">
-                          <a:xfrm>
+                          <a:xfrm flipH="1">
                             <a:off x="0" y="0"/>
-                            <a:ext cx="1485900" cy="1485900"/>
+                            <a:ext cx="1447800" cy="1447800"/>
                           </a:xfrm>
                           <a:prstGeom prst="rect">
                             <a:avLst/>
@@ -3998,7 +4082,7 @@
                           </pic:cNvPicPr>
                         </pic:nvPicPr>
                         <pic:blipFill>
-                          <a:blip r:embed="rId25" cstate="print">
+                          <a:blip r:embed="rId26" cstate="print">
                             <a:extLst>
                               <a:ext uri="{28A0092B-C50C-407E-A947-70E740481C1C}">
                                 <a14:useLocalDpi xmlns:a14="http://schemas.microsoft.com/office/drawing/2010/main" val="0"/>
@@ -4058,10 +4142,10 @@
                 <w:noProof/>
               </w:rPr>
               <w:drawing>
-                <wp:inline distT="0" distB="0" distL="0" distR="0" wp14:anchorId="657166DE" wp14:editId="4A8430AF">
-                  <wp:extent cx="1447800" cy="1447800"/>
-                  <wp:effectExtent l="0" t="0" r="0" b="0"/>
-                  <wp:docPr id="21" name="Picture 21"/>
+                <wp:inline distT="0" distB="0" distL="0" distR="0" wp14:anchorId="072DD552" wp14:editId="75CC219B">
+                  <wp:extent cx="1424940" cy="1424940"/>
+                  <wp:effectExtent l="0" t="0" r="3810" b="3810"/>
+                  <wp:docPr id="33" name="Picture 33"/>
                   <wp:cNvGraphicFramePr>
                     <a:graphicFrameLocks xmlns:a="http://schemas.openxmlformats.org/drawingml/2006/main" noChangeAspect="1"/>
                   </wp:cNvGraphicFramePr>
@@ -4069,13 +4153,13 @@
                     <a:graphicData uri="http://schemas.openxmlformats.org/drawingml/2006/picture">
                       <pic:pic xmlns:pic="http://schemas.openxmlformats.org/drawingml/2006/picture">
                         <pic:nvPicPr>
-                          <pic:cNvPr id="0" name="Picture 64"/>
+                          <pic:cNvPr id="0" name="Picture 10"/>
                           <pic:cNvPicPr>
                             <a:picLocks noChangeAspect="1" noChangeArrowheads="1"/>
                           </pic:cNvPicPr>
                         </pic:nvPicPr>
                         <pic:blipFill>
-                          <a:blip r:embed="rId26" cstate="print">
+                          <a:blip r:embed="rId15" cstate="print">
                             <a:extLst>
                               <a:ext uri="{28A0092B-C50C-407E-A947-70E740481C1C}">
                                 <a14:useLocalDpi xmlns:a14="http://schemas.microsoft.com/office/drawing/2010/main" val="0"/>
@@ -4090,7 +4174,7 @@
                         <pic:spPr bwMode="auto">
                           <a:xfrm>
                             <a:off x="0" y="0"/>
-                            <a:ext cx="1447800" cy="1447800"/>
+                            <a:ext cx="1424940" cy="1424940"/>
                           </a:xfrm>
                           <a:prstGeom prst="rect">
                             <a:avLst/>
@@ -4200,10 +4284,10 @@
                 <w:noProof/>
               </w:rPr>
               <w:drawing>
-                <wp:inline distT="0" distB="0" distL="0" distR="0" wp14:anchorId="6B559785" wp14:editId="4DA2C732">
-                  <wp:extent cx="1560113" cy="1599882"/>
-                  <wp:effectExtent l="0" t="0" r="2540" b="635"/>
-                  <wp:docPr id="2" name="Picture 2"/>
+                <wp:inline distT="0" distB="0" distL="0" distR="0" wp14:anchorId="6FBBB801" wp14:editId="2FBBE407">
+                  <wp:extent cx="1455420" cy="1455420"/>
+                  <wp:effectExtent l="0" t="0" r="0" b="0"/>
+                  <wp:docPr id="34" name="Picture 34"/>
                   <wp:cNvGraphicFramePr>
                     <a:graphicFrameLocks xmlns:a="http://schemas.openxmlformats.org/drawingml/2006/main" noChangeAspect="1"/>
                   </wp:cNvGraphicFramePr>
@@ -4211,7 +4295,7 @@
                     <a:graphicData uri="http://schemas.openxmlformats.org/drawingml/2006/picture">
                       <pic:pic xmlns:pic="http://schemas.openxmlformats.org/drawingml/2006/picture">
                         <pic:nvPicPr>
-                          <pic:cNvPr id="0" name="Picture 45"/>
+                          <pic:cNvPr id="0" name="Picture 11"/>
                           <pic:cNvPicPr>
                             <a:picLocks noChangeAspect="1" noChangeArrowheads="1"/>
                           </pic:cNvPicPr>
@@ -4232,7 +4316,7 @@
                         <pic:spPr bwMode="auto">
                           <a:xfrm>
                             <a:off x="0" y="0"/>
-                            <a:ext cx="1627356" cy="1668839"/>
+                            <a:ext cx="1455420" cy="1455420"/>
                           </a:xfrm>
                           <a:prstGeom prst="rect">
                             <a:avLst/>
@@ -4332,10 +4416,16 @@
         <w:t>graphs</w:t>
       </w:r>
       <w:r>
-        <w:t xml:space="preserve"> the Linear Regression line doesn’t show up on some of the plots</w:t>
-      </w:r>
-      <w:r>
-        <w:t xml:space="preserve"> which is probably due to linear regression not being the best fit for the data.</w:t>
+        <w:t xml:space="preserve"> the Linear Regression line </w:t>
+      </w:r>
+      <w:r>
+        <w:t xml:space="preserve">doesn’t do a good job at predicting very high and very low values with the data present </w:t>
+      </w:r>
+      <w:r>
+        <w:t>which is probably due to linear regression not being the best fit for the data.</w:t>
+      </w:r>
+      <w:r>
+        <w:t xml:space="preserve"> This could also be because there are more mid ranged values which might be degrading the performance.</w:t>
       </w:r>
     </w:p>
     <w:p/>
@@ -4353,7 +4443,11 @@
         <w:t>4 Model Generation and Information</w:t>
       </w:r>
     </w:p>
-    <w:p/>
+    <w:p>
+      <w:r>
+        <w:br w:type="page"/>
+      </w:r>
+    </w:p>
     <w:p>
       <w:pPr>
         <w:pStyle w:val="Heading2"/>
@@ -4364,6 +4458,7 @@
       </w:pPr>
       <w:bookmarkStart w:id="5" w:name="_Toc27426848"/>
       <w:r>
+        <w:lastRenderedPageBreak/>
         <w:t>Definition of Training and Testing Set</w:t>
       </w:r>
       <w:bookmarkEnd w:id="5"/>
@@ -4405,7 +4500,6 @@
     <w:p/>
     <w:p>
       <w:r>
-        <w:lastRenderedPageBreak/>
         <w:t>Validation Sample:</w:t>
       </w:r>
     </w:p>
@@ -8981,7 +9075,13 @@
       </w:tr>
     </w:tbl>
     <w:p/>
-    <w:p/>
+    <w:p>
+      <w:r>
+        <w:br w:type="page"/>
+      </w:r>
+      <w:bookmarkStart w:id="6" w:name="_GoBack"/>
+      <w:bookmarkEnd w:id="6"/>
+    </w:p>
     <w:p>
       <w:pPr>
         <w:pStyle w:val="Heading2"/>
@@ -8990,11 +9090,12 @@
           <w:numId w:val="44"/>
         </w:numPr>
       </w:pPr>
-      <w:bookmarkStart w:id="6" w:name="_Toc27426849"/>
-      <w:r>
+      <w:bookmarkStart w:id="7" w:name="_Toc27426849"/>
+      <w:r>
+        <w:lastRenderedPageBreak/>
         <w:t>Model Generation and Information</w:t>
       </w:r>
-      <w:bookmarkEnd w:id="6"/>
+      <w:bookmarkEnd w:id="7"/>
     </w:p>
     <w:p>
       <w:r>
@@ -9062,13 +9163,18 @@
           </w:tcPr>
           <w:p>
             <w:r>
-              <w:t xml:space="preserve">Model  1: quality ~ </w:t>
+              <w:t>Model 1</w:t>
+            </w:r>
+            <w:r>
+              <w:t xml:space="preserve">: quality ~ </w:t>
             </w:r>
             <w:proofErr w:type="spellStart"/>
+            <w:proofErr w:type="gramStart"/>
             <w:r>
               <w:t>fixed.acidity</w:t>
             </w:r>
             <w:proofErr w:type="spellEnd"/>
+            <w:proofErr w:type="gramEnd"/>
           </w:p>
         </w:tc>
         <w:tc>
@@ -9101,13 +9207,18 @@
           </w:tcPr>
           <w:p>
             <w:r>
-              <w:t xml:space="preserve">Model  2: quality ~ </w:t>
+              <w:t>Model 2</w:t>
+            </w:r>
+            <w:r>
+              <w:t xml:space="preserve">: quality ~ </w:t>
             </w:r>
             <w:proofErr w:type="spellStart"/>
+            <w:proofErr w:type="gramStart"/>
             <w:r>
               <w:t>volatile.acidity</w:t>
             </w:r>
             <w:proofErr w:type="spellEnd"/>
+            <w:proofErr w:type="gramEnd"/>
           </w:p>
         </w:tc>
         <w:tc>
@@ -9140,13 +9251,18 @@
           </w:tcPr>
           <w:p>
             <w:r>
-              <w:t xml:space="preserve">Model  3: quality ~ </w:t>
+              <w:t>Model 3</w:t>
+            </w:r>
+            <w:r>
+              <w:t xml:space="preserve">: quality ~ </w:t>
             </w:r>
             <w:proofErr w:type="spellStart"/>
+            <w:proofErr w:type="gramStart"/>
             <w:r>
               <w:t>citric.acid</w:t>
             </w:r>
             <w:proofErr w:type="spellEnd"/>
+            <w:proofErr w:type="gramEnd"/>
           </w:p>
         </w:tc>
         <w:tc>
@@ -9179,13 +9295,18 @@
           </w:tcPr>
           <w:p>
             <w:r>
-              <w:t xml:space="preserve">Model  4: quality ~ </w:t>
+              <w:t>Model 4</w:t>
+            </w:r>
+            <w:r>
+              <w:t xml:space="preserve">: quality ~ </w:t>
             </w:r>
             <w:proofErr w:type="spellStart"/>
+            <w:proofErr w:type="gramStart"/>
             <w:r>
               <w:t>residual.sugar</w:t>
             </w:r>
             <w:proofErr w:type="spellEnd"/>
+            <w:proofErr w:type="gramEnd"/>
           </w:p>
         </w:tc>
         <w:tc>
@@ -9218,7 +9339,10 @@
           </w:tcPr>
           <w:p>
             <w:r>
-              <w:t>Model  5: quality ~ chlorides</w:t>
+              <w:t>Model 5</w:t>
+            </w:r>
+            <w:r>
+              <w:t>: quality ~ chlorides</w:t>
             </w:r>
           </w:p>
         </w:tc>
@@ -9252,11 +9376,19 @@
           </w:tcPr>
           <w:p>
             <w:r>
-              <w:t xml:space="preserve">Model  6: quality ~ </w:t>
+              <w:t>Model 6</w:t>
+            </w:r>
+            <w:r>
+              <w:t xml:space="preserve">: quality ~ </w:t>
             </w:r>
             <w:proofErr w:type="spellStart"/>
-            <w:r>
-              <w:t>free.sulfur.dioxide</w:t>
+            <w:proofErr w:type="gramStart"/>
+            <w:r>
+              <w:t>free.sulfur</w:t>
+            </w:r>
+            <w:proofErr w:type="gramEnd"/>
+            <w:r>
+              <w:t>.dioxide</w:t>
             </w:r>
             <w:proofErr w:type="spellEnd"/>
           </w:p>
@@ -9291,11 +9423,19 @@
           </w:tcPr>
           <w:p>
             <w:r>
-              <w:t xml:space="preserve">Model  7: quality ~ </w:t>
+              <w:t>Model 7</w:t>
+            </w:r>
+            <w:r>
+              <w:t xml:space="preserve">: quality ~ </w:t>
             </w:r>
             <w:proofErr w:type="spellStart"/>
-            <w:r>
-              <w:t>total.sulfur.dioxide</w:t>
+            <w:proofErr w:type="gramStart"/>
+            <w:r>
+              <w:t>total.sulfur</w:t>
+            </w:r>
+            <w:proofErr w:type="gramEnd"/>
+            <w:r>
+              <w:t>.dioxide</w:t>
             </w:r>
             <w:proofErr w:type="spellEnd"/>
           </w:p>
@@ -9330,7 +9470,10 @@
           </w:tcPr>
           <w:p>
             <w:r>
-              <w:t>Model  8: quality ~ density</w:t>
+              <w:t>Model 8</w:t>
+            </w:r>
+            <w:r>
+              <w:t>: quality ~ density</w:t>
             </w:r>
           </w:p>
         </w:tc>
@@ -9364,7 +9507,10 @@
           </w:tcPr>
           <w:p>
             <w:r>
-              <w:t>Model  9: quality ~ pH</w:t>
+              <w:t>Model 9</w:t>
+            </w:r>
+            <w:r>
+              <w:t>: quality ~ pH</w:t>
             </w:r>
           </w:p>
         </w:tc>
@@ -9527,10 +9673,7 @@
           </w:tcPr>
           <w:p>
             <w:r>
-              <w:t>All Features</w:t>
-            </w:r>
-            <w:r>
-              <w:t xml:space="preserve"> to degree 2</w:t>
+              <w:t>All Features to degree 2</w:t>
             </w:r>
           </w:p>
         </w:tc>
@@ -9557,10 +9700,7 @@
           </w:tcPr>
           <w:p>
             <w:r>
-              <w:t xml:space="preserve">All Features to degree </w:t>
-            </w:r>
-            <w:r>
-              <w:t>3</w:t>
+              <w:t>All Features to degree 3</w:t>
             </w:r>
           </w:p>
         </w:tc>
@@ -9587,7 +9727,11 @@
         <w:t>A few other models with just a select few parameters were tried but they were usually worse than the three listed above.</w:t>
       </w:r>
     </w:p>
-    <w:p/>
+    <w:p>
+      <w:r>
+        <w:br w:type="page"/>
+      </w:r>
+    </w:p>
     <w:p>
       <w:pPr>
         <w:pStyle w:val="Heading2"/>
@@ -9596,27 +9740,25 @@
           <w:numId w:val="44"/>
         </w:numPr>
       </w:pPr>
-      <w:bookmarkStart w:id="7" w:name="_Toc27426850"/>
-      <w:r>
+      <w:bookmarkStart w:id="8" w:name="_Toc27426850"/>
+      <w:r>
+        <w:lastRenderedPageBreak/>
         <w:t>Predictions for the test data</w:t>
       </w:r>
-      <w:bookmarkEnd w:id="7"/>
+      <w:bookmarkEnd w:id="8"/>
     </w:p>
     <w:p>
       <w:r>
         <w:t xml:space="preserve">For predictions I chose to do them on </w:t>
       </w:r>
       <w:r>
-        <w:t>the models with all features and the model with all features to the 3</w:t>
-      </w:r>
-      <w:r>
-        <w:rPr>
-          <w:vertAlign w:val="superscript"/>
-        </w:rPr>
-        <w:t>rd</w:t>
-      </w:r>
-      <w:r>
-        <w:t xml:space="preserve"> polynomial degree using the 14 rows listed in section 1.3. </w:t>
+        <w:t>the models with all features and</w:t>
+      </w:r>
+      <w:r>
+        <w:t xml:space="preserve"> polynomial degrees 2 and 3 </w:t>
+      </w:r>
+      <w:r>
+        <w:t xml:space="preserve">degree using the 14 rows listed in section 1.3. </w:t>
       </w:r>
       <w:r>
         <w:t xml:space="preserve">Anything beyond polynomial degree 3 caused R-Studio to freeze as it required too much memory so </w:t>
@@ -9640,12 +9782,7 @@
         <w:t>made,</w:t>
       </w:r>
       <w:r>
-        <w:t xml:space="preserve"> </w:t>
-      </w:r>
-      <w:bookmarkStart w:id="8" w:name="_GoBack"/>
-      <w:bookmarkEnd w:id="8"/>
-      <w:r>
-        <w:t xml:space="preserve">they will be rounded to the nearest whole number to see how accurate they are since regression can predict values between whole numbers. </w:t>
+        <w:t xml:space="preserve"> they will be rounded to the nearest whole number to see how accurate they are since regression can predict values between whole numbers. </w:t>
       </w:r>
     </w:p>
     <w:p/>
@@ -9654,8 +9791,72 @@
         <w:t>Output from predictions:</w:t>
       </w:r>
     </w:p>
-    <w:p/>
-    <w:p/>
+    <w:p>
+      <w:r>
+        <w:drawing>
+          <wp:inline distT="0" distB="0" distL="0" distR="0" wp14:anchorId="547136EB" wp14:editId="49B1F245">
+            <wp:extent cx="5731510" cy="1734185"/>
+            <wp:effectExtent l="0" t="0" r="2540" b="0"/>
+            <wp:docPr id="36" name="Picture 36"/>
+            <wp:cNvGraphicFramePr>
+              <a:graphicFrameLocks xmlns:a="http://schemas.openxmlformats.org/drawingml/2006/main" noChangeAspect="1"/>
+            </wp:cNvGraphicFramePr>
+            <a:graphic xmlns:a="http://schemas.openxmlformats.org/drawingml/2006/main">
+              <a:graphicData uri="http://schemas.openxmlformats.org/drawingml/2006/picture">
+                <pic:pic xmlns:pic="http://schemas.openxmlformats.org/drawingml/2006/picture">
+                  <pic:nvPicPr>
+                    <pic:cNvPr id="0" name="Picture 13"/>
+                    <pic:cNvPicPr>
+                      <a:picLocks noChangeAspect="1" noChangeArrowheads="1"/>
+                    </pic:cNvPicPr>
+                  </pic:nvPicPr>
+                  <pic:blipFill>
+                    <a:blip r:embed="rId30">
+                      <a:extLst>
+                        <a:ext uri="{28A0092B-C50C-407E-A947-70E740481C1C}">
+                          <a14:useLocalDpi xmlns:a14="http://schemas.microsoft.com/office/drawing/2010/main" val="0"/>
+                        </a:ext>
+                      </a:extLst>
+                    </a:blip>
+                    <a:srcRect/>
+                    <a:stretch>
+                      <a:fillRect/>
+                    </a:stretch>
+                  </pic:blipFill>
+                  <pic:spPr bwMode="auto">
+                    <a:xfrm>
+                      <a:off x="0" y="0"/>
+                      <a:ext cx="5731510" cy="1734185"/>
+                    </a:xfrm>
+                    <a:prstGeom prst="rect">
+                      <a:avLst/>
+                    </a:prstGeom>
+                    <a:noFill/>
+                    <a:ln>
+                      <a:noFill/>
+                    </a:ln>
+                  </pic:spPr>
+                </pic:pic>
+              </a:graphicData>
+            </a:graphic>
+          </wp:inline>
+        </w:drawing>
+      </w:r>
+    </w:p>
+    <w:p>
+      <w:r>
+        <w:t>The predictions as seen above are very bad compared to the actual values. The best performing one is the model with all the features</w:t>
+      </w:r>
+      <w:r>
+        <w:t xml:space="preserve"> even then the quality of the wine isn’t predicted accurately</w:t>
+      </w:r>
+      <w:r>
+        <w:t>.</w:t>
+      </w:r>
+      <w:r>
+        <w:br w:type="page"/>
+      </w:r>
+    </w:p>
     <w:p>
       <w:pPr>
         <w:pStyle w:val="Heading2"/>
@@ -9672,6 +9873,57 @@
       <w:bookmarkEnd w:id="9"/>
     </w:p>
     <w:p>
+      <w:r>
+        <w:t>Overall the predictions for this data set using the models were very inaccurate.</w:t>
+      </w:r>
+    </w:p>
+    <w:p>
+      <w:r>
+        <w:t>The predictions with all the features were only capable of really predicting quality from 5-7 even though the data set started at 3 and ended at 9. This was kind of expected since if we look at all the one feature regression graph the estimates are mostly within the quality of 5-7</w:t>
+      </w:r>
+    </w:p>
+    <w:p/>
+    <w:p>
+      <w:r>
+        <w:t>The polynomial models, which seemed more accurate due to the R-Values, performed even worse. The estimates were unreasonable at best. We would probably get more accurate results by just using one feature which is unfortunate.</w:t>
+      </w:r>
+    </w:p>
+    <w:p/>
+    <w:p>
+      <w:r>
+        <w:t xml:space="preserve">There is a high possibility that the models could be improved by having a wider range of data. If we look at the </w:t>
+      </w:r>
+      <w:r>
+        <w:t>data,</w:t>
+      </w:r>
+      <w:r>
+        <w:t xml:space="preserve"> most of the 4k entries are usually within the 6-7 quality rating. In the next iteration it could be </w:t>
+      </w:r>
+      <w:r>
+        <w:t>worth</w:t>
+      </w:r>
+      <w:r>
+        <w:t xml:space="preserve"> while </w:t>
+      </w:r>
+      <w:r>
+        <w:t>creating a data set that has a better balance of entries for predictions.</w:t>
+      </w:r>
+    </w:p>
+    <w:p/>
+    <w:p>
+      <w:r>
+        <w:t>In conclusion the data set wasn’t fit for linear regression in the way it was utilised. More Data Exploration could be done to see if the results could improve but this is out of scope of the project. It’s a possibility that predicting something like this is near impossible as the quality of wine could be subjective, and the data might be degraded because of it. More investigation into the source of the data could give us a better look into this.</w:t>
+      </w:r>
+    </w:p>
+    <w:p>
+      <w:pPr>
+        <w:spacing w:after="160" w:line="259" w:lineRule="auto"/>
+      </w:pPr>
+      <w:r>
+        <w:br w:type="page"/>
+      </w:r>
+    </w:p>
+    <w:p>
       <w:pPr>
         <w:pStyle w:val="Heading1"/>
         <w:numPr>
@@ -9681,6 +9933,7 @@
       </w:pPr>
       <w:bookmarkStart w:id="10" w:name="_Toc27426852"/>
       <w:r>
+        <w:lastRenderedPageBreak/>
         <w:t>Decision Trees</w:t>
       </w:r>
       <w:bookmarkEnd w:id="10"/>
@@ -14767,7 +15020,7 @@
       </w:pPr>
     </w:pPrDefault>
   </w:docDefaults>
-  <w:latentStyles w:defLockedState="0" w:defUIPriority="99" w:defSemiHidden="0" w:defUnhideWhenUsed="0" w:defQFormat="0" w:count="376">
+  <w:latentStyles w:defLockedState="0" w:defUIPriority="99" w:defSemiHidden="0" w:defUnhideWhenUsed="0" w:defQFormat="0" w:count="375">
     <w:lsdException w:name="Normal" w:uiPriority="0" w:qFormat="1"/>
     <w:lsdException w:name="heading 1" w:uiPriority="9" w:qFormat="1"/>
     <w:lsdException w:name="heading 2" w:semiHidden="1" w:uiPriority="9" w:unhideWhenUsed="1" w:qFormat="1"/>
@@ -15143,7 +15396,6 @@
     <w:lsdException w:name="Smart Hyperlink" w:semiHidden="1" w:unhideWhenUsed="1"/>
     <w:lsdException w:name="Hashtag" w:semiHidden="1" w:unhideWhenUsed="1"/>
     <w:lsdException w:name="Unresolved Mention" w:semiHidden="1" w:unhideWhenUsed="1"/>
-    <w:lsdException w:name="Smart Link" w:semiHidden="1" w:unhideWhenUsed="1"/>
   </w:latentStyles>
   <w:style w:type="paragraph" w:default="1" w:styleId="Normal">
     <w:name w:val="Normal"/>
@@ -15816,7 +16068,7 @@
 </file>
 
 <file path=customXml/itemProps1.xml><?xml version="1.0" encoding="utf-8"?>
-<ds:datastoreItem xmlns:ds="http://schemas.openxmlformats.org/officeDocument/2006/customXml" ds:itemID="{78DDC978-6359-4E97-9F6B-7220EB85975F}">
+<ds:datastoreItem xmlns:ds="http://schemas.openxmlformats.org/officeDocument/2006/customXml" ds:itemID="{242CC960-F778-4779-A57E-DE199731D076}">
   <ds:schemaRefs>
     <ds:schemaRef ds:uri="http://schemas.openxmlformats.org/officeDocument/2006/bibliography"/>
   </ds:schemaRefs>

</xml_diff>